<commit_message>
Finished except for 5.2 and sections referencing it
</commit_message>
<xml_diff>
--- a/Writing/STB_Atlas/RevisedPaper/AtlasRevision2_CR.docx
+++ b/Writing/STB_Atlas/RevisedPaper/AtlasRevision2_CR.docx
@@ -6393,12 +6393,7 @@
         <w:t xml:space="preserve"> on both temperature and density</w:t>
       </w:r>
       <w:r>
-        <w:t>, the common [S II] λ6716 / [S II] λ6731 ra</w:t>
-      </w:r>
-      <w:bookmarkStart w:id="40" w:name="_GoBack"/>
-      <w:bookmarkEnd w:id="40"/>
-      <w:r>
-        <w:t xml:space="preserve">tio can break </w:t>
+        <w:t xml:space="preserve">, the common [S II] λ6716 / [S II] λ6731 ratio can break </w:t>
       </w:r>
       <w:r>
         <w:t xml:space="preserve">its </w:t>
@@ -6509,26 +6504,7 @@
         <w:t>s a strong</w:t>
       </w:r>
       <w:r>
-        <w:t xml:space="preserve"> correlation with the SFR</w:t>
-      </w:r>
-      <w:commentRangeStart w:id="41"/>
-      <w:del w:id="42" w:author="Helen  Meskhidze" w:date="2016-10-19T09:09:00Z">
-        <w:r>
-          <w:delText>, while the relationship between [C II] 158 µm emission and the SFR is less certain</w:delText>
-        </w:r>
-      </w:del>
-      <w:commentRangeEnd w:id="41"/>
-      <w:r>
-        <w:rPr>
-          <w:rStyle w:val="CommentReference"/>
-          <w:rFonts w:asciiTheme="minorHAnsi" w:eastAsiaTheme="minorEastAsia" w:hAnsiTheme="minorHAnsi" w:cstheme="minorBidi"/>
-          <w:kern w:val="0"/>
-          <w:lang w:eastAsia="en-US" w:bidi="ar-SA"/>
-        </w:rPr>
-        <w:commentReference w:id="41"/>
-      </w:r>
-      <w:r>
-        <w:t>. We discuss the metallicity sensitivity of</w:t>
+        <w:t xml:space="preserve"> correlation with the SFR. We discuss the metallicity sensitivity of</w:t>
       </w:r>
       <w:r>
         <w:t xml:space="preserve"> </w:t>
@@ -6586,11 +6562,9 @@
       <w:r>
         <w:t xml:space="preserve">Observations of [Ne V] above 0.5 dex should serve as a red flag that other excitation sources must be at play </w:t>
       </w:r>
-      <w:ins w:id="43" w:author="Helen  Meskhidze" w:date="2016-10-19T09:11:00Z">
-        <w:r>
-          <w:t>beyond</w:t>
-        </w:r>
-      </w:ins>
+      <w:r>
+        <w:t>beyond</w:t>
+      </w:r>
       <w:r>
         <w:t xml:space="preserve"> solely starlight.</w:t>
       </w:r>
@@ -6985,20 +6959,6 @@
         </w:rPr>
         <w:t xml:space="preserve"> of the SED and of the cloud simultaneously would not allow us to interpret the effects of each independently, we chose to only study the effects of varying metallicity of the cloud. </w:t>
       </w:r>
-      <w:r>
-        <w:rPr>
-          <w:rStyle w:val="CommentReference"/>
-          <w:rFonts w:asciiTheme="minorHAnsi" w:eastAsiaTheme="minorEastAsia" w:hAnsiTheme="minorHAnsi" w:cstheme="minorBidi"/>
-          <w:kern w:val="0"/>
-          <w:lang w:eastAsia="en-US" w:bidi="ar-SA"/>
-        </w:rPr>
-        <w:commentReference w:id="44"/>
-      </w:r>
-    </w:p>
-    <w:p>
-      <w:pPr>
-        <w:ind w:firstLine="720"/>
-      </w:pPr>
       <w:r>
         <w:t xml:space="preserve">To adopt alternate metallicities for the cloud region, </w:t>
       </w:r>
@@ -7672,15 +7632,7 @@
         <w:t>H</w:t>
       </w:r>
       <w:r>
-        <w:t>) = 7 because the gas becomes partly molecular, which can contribute to excitation, however their inclusion had a negligible effect on emission line strengths</w:t>
-      </w:r>
-      <w:del w:id="45" w:author="Chris Richardson" w:date="2016-09-12T20:49:00Z">
-        <w:r>
-          <w:delText xml:space="preserve"> (more on how we scale metals can be found in Appendix A)</w:delText>
-        </w:r>
-      </w:del>
-      <w:r>
-        <w:t xml:space="preserve">. In the following section we discuss the general effects of different metallicities on the strengths of the emission lines. </w:t>
+        <w:t xml:space="preserve">) = 7 because the gas becomes partly molecular, which can contribute to excitation, however their inclusion had a negligible effect on emission line strengths. In the following section we discuss the general effects of different metallicities on the strengths of the emission lines. </w:t>
       </w:r>
     </w:p>
     <w:p>
@@ -7751,68 +7703,33 @@
       <w:r>
         <w:t xml:space="preserve">but </w:t>
       </w:r>
-      <w:ins w:id="46" w:author="Chris Richardson" w:date="2016-09-13T13:21:00Z">
-        <w:del w:id="47" w:author="Helen  Meskhidze" w:date="2016-10-19T09:13:00Z">
-          <w:r>
-            <w:delText>a</w:delText>
-          </w:r>
-        </w:del>
-      </w:ins>
-      <w:del w:id="48" w:author="Helen  Meskhidze" w:date="2016-10-19T09:13:00Z">
-        <w:r>
-          <w:delText>At</w:delText>
-        </w:r>
-      </w:del>
-      <w:ins w:id="49" w:author="Helen  Meskhidze" w:date="2016-10-19T09:13:00Z">
-        <w:r>
-          <w:t>it was present at</w:t>
-        </w:r>
-      </w:ins>
+      <w:r>
+        <w:t>it was present at</w:t>
+      </w:r>
       <w:r>
         <w:t xml:space="preserve"> higher metallicity, </w:t>
       </w:r>
-      <w:del w:id="50" w:author="Helen  Meskhidze" w:date="2016-10-19T09:13:00Z">
-        <w:r>
-          <w:delText>however,</w:delText>
-        </w:r>
-      </w:del>
-      <w:ins w:id="51" w:author="Helen  Meskhidze" w:date="2016-10-19T09:13:00Z">
-        <w:r>
-          <w:t>where</w:t>
-        </w:r>
-      </w:ins>
+      <w:r>
+        <w:t>where</w:t>
+      </w:r>
       <w:r>
         <w:t xml:space="preserve"> there are more metals to absorb </w:t>
       </w:r>
-      <w:del w:id="52" w:author="Helen  Meskhidze" w:date="2016-10-19T09:13:00Z">
-        <w:r>
-          <w:delText xml:space="preserve">that </w:delText>
-        </w:r>
-      </w:del>
-      <w:ins w:id="53" w:author="Helen  Meskhidze" w:date="2016-10-19T09:13:00Z">
-        <w:r>
-          <w:t>the</w:t>
-        </w:r>
-        <w:r>
-          <w:t xml:space="preserve"> </w:t>
-        </w:r>
-      </w:ins>
+      <w:r>
+        <w:t>the</w:t>
+      </w:r>
+      <w:r>
+        <w:t xml:space="preserve"> </w:t>
+      </w:r>
       <w:r>
         <w:t xml:space="preserve">incident radiation field. </w:t>
       </w:r>
-      <w:del w:id="54" w:author="Helen  Meskhidze" w:date="2016-10-19T09:15:00Z">
-        <w:r>
-          <w:delText xml:space="preserve">This </w:delText>
-        </w:r>
-      </w:del>
-      <w:ins w:id="55" w:author="Helen  Meskhidze" w:date="2016-10-19T09:15:00Z">
-        <w:r>
-          <w:t>The presence of more metals</w:t>
-        </w:r>
-        <w:r>
-          <w:t xml:space="preserve"> </w:t>
-        </w:r>
-      </w:ins>
+      <w:r>
+        <w:t>The presence of more metals</w:t>
+      </w:r>
+      <w:r>
+        <w:t xml:space="preserve"> </w:t>
+      </w:r>
       <w:r>
         <w:t>decreases the overall ionization of the gas and makes it difficult for high ionization potential emission lines</w:t>
       </w:r>
@@ -8402,7 +8319,7 @@
     <w:p>
       <w:pPr>
         <w:rPr>
-          <w:ins w:id="56" w:author="Chris Richardson" w:date="2016-09-13T13:54:00Z"/>
+          <w:ins w:id="40" w:author="Chris Richardson" w:date="2016-09-13T13:54:00Z"/>
           <w:rFonts w:cs="Times New Roman"/>
           <w:i/>
         </w:rPr>
@@ -8433,81 +8350,9 @@
       <w:r>
         <w:t xml:space="preserve"> displays the equivalent widths across the LOC plane for selected optical emission lines as function of metallicity. Many of the optical emission lines decrease in strength with increasing metallicity. For example, the [Ar IV] λ4740 </w:t>
       </w:r>
-      <w:commentRangeStart w:id="57"/>
-      <w:ins w:id="58" w:author="Helen  Meskhidze" w:date="2016-10-19T09:17:00Z">
-        <w:r>
-          <w:t xml:space="preserve">emits at low metallicity (0.6 dex) but </w:t>
-        </w:r>
-      </w:ins>
-      <w:ins w:id="59" w:author="Helen  Meskhidze" w:date="2016-10-19T09:19:00Z">
-        <w:r>
-          <w:t xml:space="preserve">its emission </w:t>
-        </w:r>
-      </w:ins>
-      <w:ins w:id="60" w:author="Helen  Meskhidze" w:date="2016-10-19T09:17:00Z">
-        <w:r>
-          <w:t xml:space="preserve">decreases to </w:t>
-        </w:r>
-      </w:ins>
-      <w:ins w:id="61" w:author="Helen  Meskhidze" w:date="2016-10-19T09:19:00Z">
-        <w:r>
-          <w:t>zero</w:t>
-        </w:r>
-      </w:ins>
-      <w:ins w:id="62" w:author="Helen  Meskhidze" w:date="2016-10-19T09:17:00Z">
-        <w:r>
-          <w:t xml:space="preserve"> at high metallicity </w:t>
-        </w:r>
-        <w:commentRangeEnd w:id="57"/>
-        <w:r>
-          <w:rPr>
-            <w:rStyle w:val="CommentReference"/>
-            <w:rFonts w:asciiTheme="minorHAnsi" w:eastAsiaTheme="minorEastAsia" w:hAnsiTheme="minorHAnsi" w:cstheme="minorBidi"/>
-            <w:kern w:val="0"/>
-            <w:lang w:eastAsia="en-US" w:bidi="ar-SA"/>
-          </w:rPr>
-          <w:commentReference w:id="57"/>
-        </w:r>
-      </w:ins>
-      <w:ins w:id="64" w:author="Chris Richardson" w:date="2016-09-25T20:06:00Z">
-        <w:del w:id="65" w:author="Helen  Meskhidze" w:date="2016-10-19T09:17:00Z">
-          <w:r>
-            <w:delText>does not emit at</w:delText>
-          </w:r>
-          <w:r>
-            <w:delText xml:space="preserve"> </w:delText>
-          </w:r>
-        </w:del>
-      </w:ins>
-      <w:del w:id="66" w:author="Helen  Meskhidze" w:date="2016-10-19T09:17:00Z">
-        <w:r>
-          <w:delText xml:space="preserve">high metallicity is 0.4 of its emission </w:delText>
-        </w:r>
-      </w:del>
-      <w:ins w:id="67" w:author="Chris Richardson" w:date="2016-09-25T20:06:00Z">
-        <w:del w:id="68" w:author="Helen  Meskhidze" w:date="2016-10-19T09:17:00Z">
-          <w:r>
-            <w:delText xml:space="preserve">but </w:delText>
-          </w:r>
-        </w:del>
-      </w:ins>
-      <w:del w:id="69" w:author="Helen  Meskhidze" w:date="2016-10-19T09:17:00Z">
-        <w:r>
-          <w:delText>at low metallicity</w:delText>
-        </w:r>
-      </w:del>
-      <w:ins w:id="70" w:author="Chris Richardson" w:date="2016-09-25T20:06:00Z">
-        <w:del w:id="71" w:author="Helen  Meskhidze" w:date="2016-10-19T09:17:00Z">
-          <w:r>
-            <w:delText xml:space="preserve"> increases to 0.6 dex</w:delText>
-          </w:r>
-        </w:del>
-      </w:ins>
-      <w:del w:id="72" w:author="Helen  Meskhidze" w:date="2016-10-19T09:17:00Z">
-        <w:r>
-          <w:delText xml:space="preserve"> </w:delText>
-        </w:r>
-      </w:del>
+      <w:r>
+        <w:t xml:space="preserve">emits at low metallicity (0.6 dex) but its emission decreases to zero at high metallicity </w:t>
+      </w:r>
       <w:r>
         <w:t>(</w:t>
       </w:r>
@@ -8555,45 +8400,27 @@
       <w:r>
         <w:t>metallicity indicator</w:t>
       </w:r>
-      <w:ins w:id="73" w:author="Chris Richardson" w:date="2016-09-13T21:18:00Z">
-        <w:r>
-          <w:t xml:space="preserve"> (</w:t>
-        </w:r>
-        <w:r>
-          <w:rPr>
-            <w:rFonts w:cs="Times New Roman"/>
-          </w:rPr>
-          <w:t>Pagel et al</w:t>
-        </w:r>
-      </w:ins>
-      <w:ins w:id="74" w:author="Chris Richardson" w:date="2016-09-13T21:19:00Z">
-        <w:r>
-          <w:rPr>
-            <w:rFonts w:cs="Times New Roman"/>
-          </w:rPr>
-          <w:t>.</w:t>
-        </w:r>
-      </w:ins>
-      <w:ins w:id="75" w:author="Chris Richardson" w:date="2016-09-13T21:18:00Z">
-        <w:r>
-          <w:rPr>
-            <w:rFonts w:cs="Times New Roman"/>
-          </w:rPr>
-          <w:t xml:space="preserve"> 1979, McGaugh 1991, Kewley and </w:t>
-        </w:r>
-        <w:r>
-          <w:rPr>
-            <w:rFonts w:cs="Times New Roman"/>
-          </w:rPr>
-          <w:t>Ellison 2008</w:t>
-        </w:r>
-        <w:r>
-          <w:rPr>
-            <w:rFonts w:cs="Times New Roman"/>
-          </w:rPr>
-          <w:t>)</w:t>
-        </w:r>
-      </w:ins>
+      <w:r>
+        <w:t xml:space="preserve"> (</w:t>
+      </w:r>
+      <w:r>
+        <w:rPr>
+          <w:rFonts w:cs="Times New Roman"/>
+        </w:rPr>
+        <w:t xml:space="preserve">Pagel et al. 1979, McGaugh 1991, Kewley and </w:t>
+      </w:r>
+      <w:r>
+        <w:rPr>
+          <w:rFonts w:cs="Times New Roman"/>
+        </w:rPr>
+        <w:t>Ellison 2008</w:t>
+      </w:r>
+      <w:r>
+        <w:rPr>
+          <w:rFonts w:cs="Times New Roman"/>
+        </w:rPr>
+        <w:t>)</w:t>
+      </w:r>
       <w:r>
         <w:t>. However, it does not give a unique solution because at low metallicities the ratio increases with increasing metallicity, and, at high metallicities, the ratio decreases because the cooling by the IR lines becomes more efficient. Thus, ([O II] + [O III])/Hβ should be analyzed considering additional metallicity-indicating line ratios (</w:t>
       </w:r>
@@ -8698,19 +8525,12 @@
       <w:r>
         <w:t xml:space="preserve">III] 88 µm emission </w:t>
       </w:r>
-      <w:del w:id="76" w:author="Helen  Meskhidze" w:date="2016-10-19T09:20:00Z">
-        <w:r>
-          <w:delText xml:space="preserve">show </w:delText>
-        </w:r>
-      </w:del>
-      <w:ins w:id="77" w:author="Helen  Meskhidze" w:date="2016-10-19T09:20:00Z">
-        <w:r>
-          <w:t>has</w:t>
-        </w:r>
-        <w:r>
-          <w:t xml:space="preserve"> </w:t>
-        </w:r>
-      </w:ins>
+      <w:r>
+        <w:t>has</w:t>
+      </w:r>
+      <w:r>
+        <w:t xml:space="preserve"> </w:t>
+      </w:r>
       <w:r>
         <w:t xml:space="preserve">an especially strong correlation with SFR. </w:t>
       </w:r>
@@ -9740,11 +9560,9 @@
       <w:r>
         <w:t xml:space="preserve">This </w:t>
       </w:r>
-      <w:ins w:id="78" w:author="Helen  Meskhidze" w:date="2016-10-19T09:21:00Z">
-        <w:r>
-          <w:t xml:space="preserve">effect </w:t>
-        </w:r>
-      </w:ins>
+      <w:r>
+        <w:t xml:space="preserve">effect </w:t>
+      </w:r>
       <w:r>
         <w:t>is b</w:t>
       </w:r>
@@ -10059,16 +9877,9 @@
       <w:r>
         <w:t xml:space="preserve"> </w:t>
       </w:r>
-      <w:del w:id="79" w:author="Helen  Meskhidze" w:date="2016-10-19T09:22:00Z">
-        <w:r>
-          <w:delText xml:space="preserve">with </w:delText>
-        </w:r>
-      </w:del>
-      <w:ins w:id="80" w:author="Helen  Meskhidze" w:date="2016-10-19T09:22:00Z">
-        <w:r>
-          <w:t xml:space="preserve">of </w:t>
-        </w:r>
-      </w:ins>
+      <w:r>
+        <w:t xml:space="preserve">of </w:t>
+      </w:r>
       <w:r>
         <w:t>this strength</w:t>
       </w:r>
@@ -10143,11 +9954,9 @@
       <w:r>
         <w:t>0-0.4</w:t>
       </w:r>
-      <w:ins w:id="81" w:author="Chris Richardson" w:date="2016-09-27T11:30:00Z">
-        <w:r>
-          <w:t xml:space="preserve"> and</w:t>
-        </w:r>
-      </w:ins>
+      <w:r>
+        <w:t xml:space="preserve"> and</w:t>
+      </w:r>
       <w:r>
         <w:t xml:space="preserve"> were able to recreate this emission assuming 0.2 </w:t>
       </w:r>
@@ -10180,68 +9989,16 @@
         </w:rPr>
         <w:t>⊙</w:t>
       </w:r>
-      <w:ins w:id="82" w:author="Chris Richardson" w:date="2016-09-27T11:34:00Z">
-        <w:r>
-          <w:t xml:space="preserve"> and</w:t>
-        </w:r>
-      </w:ins>
-      <w:r>
-        <w:t xml:space="preserve"> that this emission does not occur in the range of local galaxies. </w:t>
-      </w:r>
-      <w:ins w:id="83" w:author="Chris Richardson" w:date="2016-09-27T11:34:00Z">
-        <w:r>
-          <w:rPr>
-            <w:highlight w:val="yellow"/>
-          </w:rPr>
-          <w:t>[I DON’T SEE A PEAK LABELED ON THE BASELINE PLOT FOR HE II, BUT CONTOURS ARE PRESENT</w:t>
-        </w:r>
-      </w:ins>
-      <w:ins w:id="84" w:author="Chris Richardson" w:date="2016-09-27T11:35:00Z">
-        <w:r>
-          <w:rPr>
-            <w:highlight w:val="yellow"/>
-          </w:rPr>
-          <w:t xml:space="preserve">…IS IT AROUND </w:t>
-        </w:r>
-        <w:commentRangeStart w:id="85"/>
-        <w:r>
-          <w:rPr>
-            <w:highlight w:val="yellow"/>
-          </w:rPr>
-          <w:t xml:space="preserve">0.2 </w:t>
-        </w:r>
-      </w:ins>
-      <w:commentRangeEnd w:id="85"/>
-      <w:r>
-        <w:rPr>
-          <w:rStyle w:val="CommentReference"/>
-          <w:rFonts w:asciiTheme="minorHAnsi" w:eastAsiaTheme="minorEastAsia" w:hAnsiTheme="minorHAnsi" w:cstheme="minorBidi"/>
-          <w:kern w:val="0"/>
-          <w:lang w:eastAsia="en-US" w:bidi="ar-SA"/>
-        </w:rPr>
-        <w:commentReference w:id="85"/>
-      </w:r>
-      <w:ins w:id="86" w:author="Chris Richardson" w:date="2016-09-27T11:35:00Z">
-        <w:r>
-          <w:rPr>
-            <w:highlight w:val="yellow"/>
-          </w:rPr>
-          <w:t>DEX?</w:t>
-        </w:r>
-      </w:ins>
-      <w:ins w:id="87" w:author="Chris Richardson" w:date="2016-09-27T11:34:00Z">
-        <w:r>
-          <w:rPr>
-            <w:highlight w:val="yellow"/>
-          </w:rPr>
-          <w:t>]</w:t>
-        </w:r>
-        <w:r>
-          <w:t xml:space="preserve"> </w:t>
-        </w:r>
-      </w:ins>
-      <w:r>
-        <w:t>Nonetheless, we do see minimal (log(W</w:t>
+      <w:r>
+        <w:t xml:space="preserve"> and</w:t>
+      </w:r>
+      <w:r>
+        <w:t xml:space="preserve"> that this emission does not occur in the range of local galaxies. Nonetheless, we do see mini</w:t>
+      </w:r>
+      <w:bookmarkStart w:id="41" w:name="_GoBack"/>
+      <w:bookmarkEnd w:id="41"/>
+      <w:r>
+        <w:t>mal (log(W</w:t>
       </w:r>
       <w:r>
         <w:rPr>
@@ -10294,12 +10051,12 @@
       <w:r>
         <w:t xml:space="preserve">.2 </w:t>
       </w:r>
-      <w:ins w:id="88" w:author="Chris Richardson" w:date="2016-09-18T21:27:00Z">
+      <w:ins w:id="42" w:author="Chris Richardson" w:date="2016-09-18T21:27:00Z">
         <w:r>
           <w:t>Applications to JWST</w:t>
         </w:r>
       </w:ins>
-      <w:ins w:id="89" w:author="Chris Richardson" w:date="2016-09-18T21:41:00Z">
+      <w:ins w:id="43" w:author="Chris Richardson" w:date="2016-09-18T21:41:00Z">
         <w:r>
           <w:t xml:space="preserve"> </w:t>
         </w:r>
@@ -10881,7 +10638,7 @@
         </w:tabs>
         <w:rPr>
           <w:rFonts w:eastAsia="Times New Roman"/>
-          <w:rPrChange w:id="92" w:author="Chris Richardson" w:date="2016-09-27T11:35:00Z">
+          <w:rPrChange w:id="44" w:author="Chris Richardson" w:date="2016-09-27T11:35:00Z">
             <w:rPr>
               <w:rFonts w:eastAsia="Times New Roman"/>
               <w:b/>
@@ -10896,7 +10653,7 @@
         </w:rPr>
         <w:t>6. Conclusion</w:t>
       </w:r>
-      <w:ins w:id="93" w:author="Chris Richardson" w:date="2016-09-27T11:35:00Z">
+      <w:ins w:id="45" w:author="Chris Richardson" w:date="2016-09-27T11:35:00Z">
         <w:r>
           <w:rPr>
             <w:rFonts w:eastAsia="Times New Roman"/>
@@ -10907,7 +10664,7 @@
           <w:rPr>
             <w:rFonts w:eastAsia="Times New Roman"/>
             <w:highlight w:val="yellow"/>
-            <w:rPrChange w:id="94" w:author="Chris Richardson" w:date="2016-09-27T11:35:00Z">
+            <w:rPrChange w:id="46" w:author="Chris Richardson" w:date="2016-09-27T11:35:00Z">
               <w:rPr>
                 <w:rFonts w:eastAsia="Times New Roman"/>
               </w:rPr>
@@ -11050,17 +10807,17 @@
       <w:pPr>
         <w:ind w:firstLine="720"/>
         <w:rPr>
-          <w:del w:id="95" w:author="Chris Richardson" w:date="2016-09-18T21:40:00Z"/>
-          <w:rFonts w:eastAsia="Times New Roman"/>
-          <w:i/>
-        </w:rPr>
-      </w:pPr>
-      <w:ins w:id="96" w:author="Chris Richardson" w:date="2016-09-18T21:40:00Z">
+          <w:del w:id="47" w:author="Chris Richardson" w:date="2016-09-18T21:40:00Z"/>
+          <w:rFonts w:eastAsia="Times New Roman"/>
+          <w:i/>
+        </w:rPr>
+      </w:pPr>
+      <w:ins w:id="48" w:author="Chris Richardson" w:date="2016-09-18T21:40:00Z">
         <w:r>
           <w:rPr>
             <w:rFonts w:eastAsia="Times New Roman"/>
             <w:highlight w:val="yellow"/>
-            <w:rPrChange w:id="97" w:author="Chris Richardson" w:date="2016-09-18T21:40:00Z">
+            <w:rPrChange w:id="49" w:author="Chris Richardson" w:date="2016-09-18T21:40:00Z">
               <w:rPr>
                 <w:rFonts w:eastAsia="Times New Roman"/>
               </w:rPr>
@@ -11069,7 +10826,7 @@
           <w:t>[Add a bit about JWST here.]</w:t>
         </w:r>
       </w:ins>
-      <w:del w:id="98" w:author="Chris Richardson" w:date="2016-09-18T21:40:00Z">
+      <w:del w:id="50" w:author="Chris Richardson" w:date="2016-09-18T21:40:00Z">
         <w:r>
           <w:rPr>
             <w:rFonts w:eastAsia="Times New Roman"/>
@@ -11165,10 +10922,10 @@
       <w:pPr>
         <w:ind w:firstLine="720"/>
         <w:rPr>
-          <w:del w:id="101" w:author="Chris Richardson" w:date="2016-09-18T21:40:00Z"/>
-        </w:rPr>
-      </w:pPr>
-      <w:del w:id="102" w:author="Chris Richardson" w:date="2016-09-18T21:40:00Z">
+          <w:del w:id="53" w:author="Chris Richardson" w:date="2016-09-18T21:40:00Z"/>
+        </w:rPr>
+      </w:pPr>
+      <w:del w:id="54" w:author="Chris Richardson" w:date="2016-09-18T21:40:00Z">
         <w:r>
           <w:rPr>
             <w:rFonts w:eastAsia="Times New Roman"/>
@@ -11266,11 +11023,11 @@
       <w:pPr>
         <w:ind w:firstLine="720"/>
         <w:rPr>
-          <w:del w:id="103" w:author="Chris Richardson" w:date="2016-09-18T21:40:00Z"/>
-          <w:rFonts w:eastAsia="Times New Roman"/>
-        </w:rPr>
-      </w:pPr>
-      <w:del w:id="104" w:author="Chris Richardson" w:date="2016-09-18T21:40:00Z">
+          <w:del w:id="55" w:author="Chris Richardson" w:date="2016-09-18T21:40:00Z"/>
+          <w:rFonts w:eastAsia="Times New Roman"/>
+        </w:rPr>
+      </w:pPr>
+      <w:del w:id="56" w:author="Chris Richardson" w:date="2016-09-18T21:40:00Z">
         <w:r>
           <w:delText>With higher-</w:delText>
         </w:r>
@@ -11304,11 +11061,11 @@
       <w:pPr>
         <w:ind w:firstLine="720"/>
         <w:rPr>
-          <w:del w:id="105" w:author="Chris Richardson" w:date="2016-09-18T21:40:00Z"/>
-          <w:rFonts w:eastAsia="Times New Roman"/>
-        </w:rPr>
-      </w:pPr>
-      <w:del w:id="106" w:author="Chris Richardson" w:date="2016-09-18T21:40:00Z">
+          <w:del w:id="57" w:author="Chris Richardson" w:date="2016-09-18T21:40:00Z"/>
+          <w:rFonts w:eastAsia="Times New Roman"/>
+        </w:rPr>
+      </w:pPr>
+      <w:del w:id="58" w:author="Chris Richardson" w:date="2016-09-18T21:40:00Z">
         <w:r>
           <w:rPr>
             <w:rFonts w:eastAsia="Times New Roman"/>
@@ -11376,10 +11133,10 @@
         </w:tabs>
         <w:ind w:firstLine="720"/>
         <w:rPr>
-          <w:del w:id="107" w:author="Chris Richardson" w:date="2016-09-18T21:40:00Z"/>
-        </w:rPr>
-      </w:pPr>
-      <w:del w:id="108" w:author="Chris Richardson" w:date="2016-09-18T21:40:00Z">
+          <w:del w:id="59" w:author="Chris Richardson" w:date="2016-09-18T21:40:00Z"/>
+        </w:rPr>
+      </w:pPr>
+      <w:del w:id="60" w:author="Chris Richardson" w:date="2016-09-18T21:40:00Z">
         <w:r>
           <w:rPr>
             <w:rFonts w:eastAsia="Times New Roman"/>
@@ -11422,10 +11179,10 @@
       <w:pPr>
         <w:ind w:firstLine="720"/>
         <w:rPr>
-          <w:del w:id="109" w:author="Chris Richardson" w:date="2016-09-18T21:40:00Z"/>
-        </w:rPr>
-      </w:pPr>
-      <w:del w:id="110" w:author="Chris Richardson" w:date="2016-09-18T21:40:00Z">
+          <w:del w:id="61" w:author="Chris Richardson" w:date="2016-09-18T21:40:00Z"/>
+        </w:rPr>
+      </w:pPr>
+      <w:del w:id="62" w:author="Chris Richardson" w:date="2016-09-18T21:40:00Z">
         <w:r>
           <w:delText xml:space="preserve">C III λ977, a temperature-sensitive collisionally excited FUV line, has been used in AGN </w:delText>
         </w:r>
@@ -11464,11 +11221,11 @@
       <w:pPr>
         <w:ind w:firstLine="720"/>
         <w:rPr>
-          <w:del w:id="111" w:author="Chris Richardson" w:date="2016-09-18T21:40:00Z"/>
-          <w:rFonts w:eastAsia="Times New Roman"/>
-        </w:rPr>
-      </w:pPr>
-      <w:del w:id="112" w:author="Chris Richardson" w:date="2016-09-18T21:40:00Z">
+          <w:del w:id="63" w:author="Chris Richardson" w:date="2016-09-18T21:40:00Z"/>
+          <w:rFonts w:eastAsia="Times New Roman"/>
+        </w:rPr>
+      </w:pPr>
+      <w:del w:id="64" w:author="Chris Richardson" w:date="2016-09-18T21:40:00Z">
         <w:r>
           <w:delText>Additionally, when adopting local nebular conditions, C III λ977 and C IV λ1549 are not strong lines; therefore, they should only be detectable for high-</w:delText>
         </w:r>
@@ -11651,7 +11408,7 @@
       <w:pPr>
         <w:ind w:firstLine="720"/>
         <w:rPr>
-          <w:ins w:id="113" w:author="Chris Richardson" w:date="2016-09-18T21:40:00Z"/>
+          <w:ins w:id="65" w:author="Chris Richardson" w:date="2016-09-18T21:40:00Z"/>
           <w:rFonts w:eastAsia="Times New Roman"/>
         </w:rPr>
       </w:pPr>
@@ -11679,12 +11436,12 @@
         </w:rPr>
         <w:t xml:space="preserve">References </w:t>
       </w:r>
-      <w:ins w:id="114" w:author="Chris Richardson" w:date="2016-09-03T16:03:00Z">
+      <w:ins w:id="66" w:author="Chris Richardson" w:date="2016-09-03T16:03:00Z">
         <w:r>
           <w:rPr>
             <w:b/>
             <w:highlight w:val="yellow"/>
-            <w:rPrChange w:id="115" w:author="Chris Richardson" w:date="2016-09-03T16:03:00Z">
+            <w:rPrChange w:id="67" w:author="Chris Richardson" w:date="2016-09-03T16:03:00Z">
               <w:rPr>
                 <w:b/>
               </w:rPr>
@@ -11775,9 +11532,6 @@
         <w:spacing w:line="276" w:lineRule="auto"/>
         <w:ind w:left="360" w:hanging="360"/>
         <w:contextualSpacing/>
-        <w:rPr>
-          <w:ins w:id="116" w:author="Chris Richardson" w:date="2016-09-21T14:03:00Z"/>
-        </w:rPr>
       </w:pPr>
       <w:r>
         <w:t>Beuther, H., Schilke, P., Menten, K. M., et al., 2002, ApJ, 566, 945</w:t>
@@ -11789,25 +11543,15 @@
         <w:ind w:left="360" w:hanging="360"/>
         <w:contextualSpacing/>
       </w:pPr>
-      <w:ins w:id="117" w:author="Chris Richardson" w:date="2016-09-21T14:03:00Z">
-        <w:r>
-          <w:t xml:space="preserve">Bian, </w:t>
-        </w:r>
-      </w:ins>
-      <w:ins w:id="118" w:author="Chris Richardson" w:date="2016-09-21T14:04:00Z">
-        <w:r>
-          <w:t>F., Kewley, L., Dopita, M. A., Juneau, S., 2016, ApJ, 822, 62</w:t>
-        </w:r>
-      </w:ins>
+      <w:r>
+        <w:t>Bian, F., Kewley, L., Dopita, M. A., Juneau, S., 2016, ApJ, 822, 62</w:t>
+      </w:r>
     </w:p>
     <w:p>
       <w:pPr>
         <w:spacing w:line="276" w:lineRule="auto"/>
         <w:ind w:left="360" w:hanging="360"/>
         <w:contextualSpacing/>
-        <w:rPr>
-          <w:ins w:id="119" w:author="Chris Richardson" w:date="2016-09-21T14:05:00Z"/>
-        </w:rPr>
       </w:pPr>
       <w:r>
         <w:rPr>
@@ -11826,20 +11570,15 @@
         <w:ind w:left="360" w:hanging="360"/>
         <w:contextualSpacing/>
       </w:pPr>
-      <w:ins w:id="120" w:author="Chris Richardson" w:date="2016-09-21T14:05:00Z">
-        <w:r>
-          <w:t>Brinchmann, J., Pettini, M., Charlot, S., 2008, MNRAS, 385, 769</w:t>
-        </w:r>
-      </w:ins>
+      <w:r>
+        <w:t>Brinchmann, J., Pettini, M., Charlot, S., 2008, MNRAS, 385, 769</w:t>
+      </w:r>
     </w:p>
     <w:p>
       <w:pPr>
         <w:spacing w:line="276" w:lineRule="auto"/>
         <w:ind w:left="360" w:hanging="360"/>
         <w:contextualSpacing/>
-        <w:rPr>
-          <w:ins w:id="121" w:author="Chris Richardson" w:date="2016-09-03T16:03:00Z"/>
-        </w:rPr>
       </w:pPr>
       <w:r>
         <w:t>Cassata, P., Giavalisco, M., Williams, C. C., et al. 2013, A&amp;A, 556, A68</w:t>
@@ -11851,16 +11590,9 @@
         <w:ind w:left="360" w:hanging="360"/>
         <w:contextualSpacing/>
       </w:pPr>
-      <w:ins w:id="122" w:author="Chris Richardson" w:date="2016-09-03T16:03:00Z">
-        <w:r>
-          <w:t xml:space="preserve">Charlot, S., Longhetti, </w:t>
-        </w:r>
-      </w:ins>
-      <w:ins w:id="123" w:author="Chris Richardson" w:date="2016-09-03T16:04:00Z">
-        <w:r>
-          <w:t>M., 2001, MNRAS, 323, 887</w:t>
-        </w:r>
-      </w:ins>
+      <w:r>
+        <w:t>Charlot, S., Longhetti, M., 2001, MNRAS, 323, 887</w:t>
+      </w:r>
     </w:p>
     <w:p>
       <w:pPr>
@@ -11927,9 +11659,6 @@
         <w:spacing w:line="276" w:lineRule="auto"/>
         <w:ind w:left="360" w:hanging="360"/>
         <w:contextualSpacing/>
-        <w:rPr>
-          <w:ins w:id="124" w:author="Chris Richardson" w:date="2016-09-03T16:13:00Z"/>
-        </w:rPr>
       </w:pPr>
       <w:r>
         <w:t>Grevesse, N., Asplund, M., Sauval, A. J., &amp; Scott, P., 2010, Ap&amp;SS, 328, 179</w:t>
@@ -11941,11 +11670,9 @@
         <w:ind w:left="360" w:hanging="360"/>
         <w:contextualSpacing/>
       </w:pPr>
-      <w:ins w:id="125" w:author="Chris Richardson" w:date="2016-09-03T16:13:00Z">
-        <w:r>
-          <w:t>Guesva, N. G., Izotov, Y. I., Thuan, T. X., 2000, ApJ, 531, 776</w:t>
-        </w:r>
-      </w:ins>
+      <w:r>
+        <w:t>Guesva, N. G., Izotov, Y. I., Thuan, T. X., 2000, ApJ, 531, 776</w:t>
+      </w:r>
     </w:p>
     <w:p>
       <w:pPr>
@@ -12055,9 +11782,6 @@
         <w:spacing w:line="276" w:lineRule="auto"/>
         <w:ind w:left="360" w:hanging="360"/>
         <w:contextualSpacing/>
-        <w:rPr>
-          <w:ins w:id="126" w:author="Chris Richardson" w:date="2016-11-11T14:37:00Z"/>
-        </w:rPr>
       </w:pPr>
       <w:r>
         <w:t>Hopkins, P. F., Hernquist, L., Cox, T. J., et al., 2006, ApJS, 163, 50</w:t>
@@ -12069,14 +11793,12 @@
         <w:ind w:left="360" w:hanging="360"/>
         <w:contextualSpacing/>
       </w:pPr>
-      <w:ins w:id="127" w:author="Chris Richardson" w:date="2016-11-11T14:37:00Z">
-        <w:r>
-          <w:rPr>
-            <w:rFonts w:cs="Times New Roman"/>
-          </w:rPr>
-          <w:t>Jaskot &amp; Ravindranth (2016)</w:t>
-        </w:r>
-      </w:ins>
+      <w:r>
+        <w:rPr>
+          <w:rFonts w:cs="Times New Roman"/>
+        </w:rPr>
+        <w:t>Jaskot &amp; Ravindranth (2016)</w:t>
+      </w:r>
     </w:p>
     <w:p>
       <w:pPr>
@@ -12103,9 +11825,6 @@
         <w:spacing w:line="276" w:lineRule="auto"/>
         <w:ind w:left="360" w:hanging="360"/>
         <w:contextualSpacing/>
-        <w:rPr>
-          <w:ins w:id="128" w:author="Chris Richardson" w:date="2016-09-13T21:27:00Z"/>
-        </w:rPr>
       </w:pPr>
       <w:r>
         <w:t>Kewley, L. J., Dopita, M. A., Leitherer, C., et al., 2013, ApJ, 774, 100</w:t>
@@ -12117,16 +11836,9 @@
         <w:ind w:left="360" w:hanging="360"/>
         <w:contextualSpacing/>
       </w:pPr>
-      <w:ins w:id="129" w:author="Chris Richardson" w:date="2016-09-13T21:27:00Z">
-        <w:r>
-          <w:t xml:space="preserve">Kewley, L. J., Ellison, </w:t>
-        </w:r>
-      </w:ins>
-      <w:ins w:id="130" w:author="Chris Richardson" w:date="2016-09-13T21:28:00Z">
-        <w:r>
-          <w:t>S. L., ApJ, 681, 1183</w:t>
-        </w:r>
-      </w:ins>
+      <w:r>
+        <w:t>Kewley, L. J., Ellison, S. L., ApJ, 681, 1183</w:t>
+      </w:r>
     </w:p>
     <w:p>
       <w:pPr>
@@ -12249,9 +11961,6 @@
         <w:spacing w:line="276" w:lineRule="auto"/>
         <w:ind w:left="360" w:hanging="360"/>
         <w:contextualSpacing/>
-        <w:rPr>
-          <w:ins w:id="131" w:author="Chris Richardson" w:date="2016-09-13T21:44:00Z"/>
-        </w:rPr>
       </w:pPr>
       <w:r>
         <w:t>Madau, P., Dickinson, M., 2014, ARA&amp;A, 52, 415</w:t>
@@ -12262,15 +11971,10 @@
         <w:spacing w:line="276" w:lineRule="auto"/>
         <w:ind w:left="360" w:hanging="360"/>
         <w:contextualSpacing/>
-        <w:rPr>
-          <w:ins w:id="132" w:author="Chris Richardson" w:date="2016-09-03T16:01:00Z"/>
-        </w:rPr>
-      </w:pPr>
-      <w:ins w:id="133" w:author="Chris Richardson" w:date="2016-09-13T21:44:00Z">
-        <w:r>
-          <w:t>Mas-Hesse, J. M., Kunth, D., 1999, A&amp;A, 349, 765</w:t>
-        </w:r>
-      </w:ins>
+      </w:pPr>
+      <w:r>
+        <w:t>Mas-Hesse, J. M., Kunth, D., 1999, A&amp;A, 349, 765</w:t>
+      </w:r>
     </w:p>
     <w:p>
       <w:pPr>
@@ -12278,16 +11982,9 @@
         <w:ind w:left="360" w:hanging="360"/>
         <w:contextualSpacing/>
       </w:pPr>
-      <w:ins w:id="134" w:author="Chris Richardson" w:date="2016-09-13T21:26:00Z">
-        <w:r>
-          <w:t xml:space="preserve">McGaugh, </w:t>
-        </w:r>
-      </w:ins>
-      <w:ins w:id="135" w:author="Chris Richardson" w:date="2016-09-13T21:27:00Z">
-        <w:r>
-          <w:t>S. S., ApJ, 380, 140</w:t>
-        </w:r>
-      </w:ins>
+      <w:r>
+        <w:t>McGaugh, S. S., ApJ, 380, 140</w:t>
+      </w:r>
     </w:p>
     <w:p>
       <w:pPr>
@@ -12324,9 +12021,6 @@
         <w:spacing w:line="276" w:lineRule="auto"/>
         <w:ind w:left="360" w:hanging="360"/>
         <w:contextualSpacing/>
-        <w:rPr>
-          <w:ins w:id="136" w:author="Chris Richardson" w:date="2016-09-13T21:24:00Z"/>
-        </w:rPr>
       </w:pPr>
       <w:r>
         <w:t>Osterbrock, D. E., &amp; Ferland, G. J., 2006,</w:t>
@@ -12356,21 +12050,9 @@
         <w:ind w:left="360" w:hanging="360"/>
         <w:contextualSpacing/>
       </w:pPr>
-      <w:ins w:id="137" w:author="Chris Richardson" w:date="2016-09-13T21:24:00Z">
-        <w:r>
-          <w:t xml:space="preserve">Pagel, B. E. J., </w:t>
-        </w:r>
-      </w:ins>
-      <w:ins w:id="138" w:author="Chris Richardson" w:date="2016-09-13T21:25:00Z">
-        <w:r>
-          <w:t xml:space="preserve">Edmunds, M. G., Blackwell, D. E., Chun, M. S., Smith, G., </w:t>
-        </w:r>
-      </w:ins>
-      <w:ins w:id="139" w:author="Chris Richardson" w:date="2016-09-13T21:26:00Z">
-        <w:r>
-          <w:t>MNRAS, 189, 95</w:t>
-        </w:r>
-      </w:ins>
+      <w:r>
+        <w:t>Pagel, B. E. J., Edmunds, M. G., Blackwell, D. E., Chun, M. S., Smith, G., MNRAS, 189, 95</w:t>
+      </w:r>
     </w:p>
     <w:p>
       <w:pPr>
@@ -12410,9 +12092,6 @@
         <w:spacing w:line="276" w:lineRule="auto"/>
         <w:ind w:left="360" w:hanging="360"/>
         <w:contextualSpacing/>
-        <w:rPr>
-          <w:ins w:id="140" w:author="Chris Richardson" w:date="2016-09-03T15:26:00Z"/>
-        </w:rPr>
       </w:pPr>
       <w:r>
         <w:t>Raiter, A., Schaerer, D., Fosbury, R.A.E., 2013. A&amp;A, 523, A64</w:t>
@@ -12424,11 +12103,9 @@
         <w:ind w:left="360" w:hanging="360"/>
         <w:contextualSpacing/>
       </w:pPr>
-      <w:ins w:id="141" w:author="Chris Richardson" w:date="2016-09-03T15:26:00Z">
-        <w:r>
-          <w:t>Robaina, A. R. et al., 2009, ApJ, 704, 324</w:t>
-        </w:r>
-      </w:ins>
+      <w:r>
+        <w:t>Robaina, A. R. et al., 2009, ApJ, 704, 324</w:t>
+      </w:r>
     </w:p>
     <w:p>
       <w:pPr>
@@ -12514,9 +12191,6 @@
         <w:spacing w:line="276" w:lineRule="auto"/>
         <w:ind w:left="360" w:hanging="360"/>
         <w:contextualSpacing/>
-        <w:rPr>
-          <w:ins w:id="142" w:author="Chris Richardson" w:date="2016-09-14T13:12:00Z"/>
-        </w:rPr>
       </w:pPr>
       <w:r>
         <w:t>Shapley, A. E., Steidel, C. C., Pettini, M., &amp; Adelberger, K. L., 2003, ApJ, 588, 63</w:t>
@@ -12528,16 +12202,9 @@
         <w:ind w:left="360" w:hanging="360"/>
         <w:contextualSpacing/>
       </w:pPr>
-      <w:ins w:id="143" w:author="Chris Richardson" w:date="2016-09-14T13:12:00Z">
-        <w:r>
-          <w:t xml:space="preserve">Shields, J. C., Kennicutt, R. C., 1995, ApJ, 454, </w:t>
-        </w:r>
-      </w:ins>
-      <w:ins w:id="144" w:author="Chris Richardson" w:date="2016-09-14T13:13:00Z">
-        <w:r>
-          <w:t>807</w:t>
-        </w:r>
-      </w:ins>
+      <w:r>
+        <w:t>Shields, J. C., Kennicutt, R. C., 1995, ApJ, 454, 807</w:t>
+      </w:r>
     </w:p>
     <w:p>
       <w:pPr>
@@ -12574,9 +12241,6 @@
         <w:spacing w:line="276" w:lineRule="auto"/>
         <w:ind w:left="360" w:hanging="360"/>
         <w:contextualSpacing/>
-        <w:rPr>
-          <w:ins w:id="145" w:author="Chris Richardson" w:date="2016-09-24T14:15:00Z"/>
-        </w:rPr>
       </w:pPr>
       <w:r>
         <w:t>Stark, D. P., Johan, R., Siana, B., et al., 2014, MNRAS, 445, 3200</w:t>
@@ -12588,21 +12252,9 @@
         <w:ind w:left="360" w:hanging="360"/>
         <w:contextualSpacing/>
       </w:pPr>
-      <w:ins w:id="146" w:author="Chris Richardson" w:date="2016-09-24T14:15:00Z">
-        <w:r>
-          <w:t>Stark</w:t>
-        </w:r>
-      </w:ins>
-      <w:ins w:id="147" w:author="Chris Richardson" w:date="2016-09-24T14:18:00Z">
-        <w:r>
-          <w:t>, D. V., Kannappan, S. J., Wei, L. H., Baker, A. J., Leroy, A. K.,</w:t>
-        </w:r>
-      </w:ins>
-      <w:ins w:id="148" w:author="Chris Richardson" w:date="2016-09-24T14:19:00Z">
-        <w:r>
-          <w:t xml:space="preserve"> Eckert, K. D., Vogel, S. N., 2013, ApJ, 769, 82</w:t>
-        </w:r>
-      </w:ins>
+      <w:r>
+        <w:t>Stark, D. V., Kannappan, S. J., Wei, L. H., Baker, A. J., Leroy, A. K., Eckert, K. D., Vogel, S. N., 2013, ApJ, 769, 82</w:t>
+      </w:r>
     </w:p>
     <w:p>
       <w:pPr>
@@ -12619,9 +12271,6 @@
         <w:spacing w:line="276" w:lineRule="auto"/>
         <w:ind w:left="360" w:hanging="360"/>
         <w:contextualSpacing/>
-        <w:rPr>
-          <w:ins w:id="149" w:author="Chris Richardson" w:date="2016-09-24T19:44:00Z"/>
-        </w:rPr>
       </w:pPr>
       <w:r>
         <w:t>Steidel, C. C., Rudie, G. C., Strom, A. L, et al., 2014, ApJ, 795, 165</w:t>
@@ -12633,28 +12282,24 @@
         <w:ind w:left="360" w:hanging="360"/>
         <w:contextualSpacing/>
       </w:pPr>
-      <w:ins w:id="150" w:author="Chris Richardson" w:date="2016-09-24T19:45:00Z">
-        <w:r>
-          <w:rPr>
-            <w:rFonts w:cs="Times New Roman"/>
-          </w:rPr>
-          <w:t xml:space="preserve">Thuan, T. X., Izotov, Y. I., </w:t>
-        </w:r>
-        <w:r>
-          <w:rPr>
-            <w:rFonts w:cs="Times New Roman"/>
-          </w:rPr>
-          <w:t>2005</w:t>
-        </w:r>
-      </w:ins>
-      <w:ins w:id="151" w:author="Chris Richardson" w:date="2016-09-24T19:46:00Z">
-        <w:r>
-          <w:rPr>
-            <w:rFonts w:cs="Times New Roman"/>
-          </w:rPr>
-          <w:t>, ApJS, 161, 240</w:t>
-        </w:r>
-      </w:ins>
+      <w:r>
+        <w:rPr>
+          <w:rFonts w:cs="Times New Roman"/>
+        </w:rPr>
+        <w:t xml:space="preserve">Thuan, T. X., Izotov, Y. I., </w:t>
+      </w:r>
+      <w:r>
+        <w:rPr>
+          <w:rFonts w:cs="Times New Roman"/>
+        </w:rPr>
+        <w:t>2005</w:t>
+      </w:r>
+      <w:r>
+        <w:rPr>
+          <w:rFonts w:cs="Times New Roman"/>
+        </w:rPr>
+        <w:t>, ApJS, 161, 240</w:t>
+      </w:r>
     </w:p>
     <w:p>
       <w:pPr>
@@ -12706,7 +12351,7 @@
           <w:bCs/>
         </w:rPr>
       </w:pPr>
-      <w:bookmarkStart w:id="152" w:name="_Toc323053931"/>
+      <w:bookmarkStart w:id="68" w:name="_Toc323053931"/>
       <w:r>
         <w:rPr>
           <w:b/>
@@ -12714,7 +12359,7 @@
         </w:rPr>
         <w:t>Appendix</w:t>
       </w:r>
-      <w:bookmarkEnd w:id="152"/>
+      <w:bookmarkEnd w:id="68"/>
       <w:r>
         <w:rPr>
           <w:b/>
@@ -19738,72 +19383,6 @@
       </w:r>
     </w:p>
   </w:comment>
-  <w:comment w:id="41" w:author="Helen  Meskhidze" w:date="2016-10-19T09:10:00Z" w:initials="HM">
-    <w:p>
-      <w:pPr>
-        <w:pStyle w:val="CommentText"/>
-      </w:pPr>
-      <w:r>
-        <w:rPr>
-          <w:rStyle w:val="CommentReference"/>
-        </w:rPr>
-        <w:annotationRef/>
-      </w:r>
-      <w:r>
-        <w:t xml:space="preserve">this seems out of place (discussion about 158 um) </w:t>
-      </w:r>
-    </w:p>
-  </w:comment>
-  <w:comment w:id="44" w:author="Helen  Meskhidze" w:date="2016-10-19T09:12:00Z" w:initials="HM">
-    <w:p>
-      <w:pPr>
-        <w:pStyle w:val="CommentText"/>
-      </w:pPr>
-      <w:r>
-        <w:rPr>
-          <w:rStyle w:val="CommentReference"/>
-        </w:rPr>
-        <w:annotationRef/>
-      </w:r>
-      <w:r>
-        <w:t>repeated paragraph</w:t>
-      </w:r>
-    </w:p>
-  </w:comment>
-  <w:comment w:id="57" w:author="Helen  Meskhidze" w:date="2016-10-19T09:18:00Z" w:initials="HM">
-    <w:p>
-      <w:pPr>
-        <w:pStyle w:val="CommentText"/>
-      </w:pPr>
-      <w:ins w:id="63" w:author="Helen  Meskhidze" w:date="2016-10-19T09:17:00Z">
-        <w:r>
-          <w:rPr>
-            <w:rStyle w:val="CommentReference"/>
-          </w:rPr>
-          <w:annotationRef/>
-        </w:r>
-      </w:ins>
-      <w:r>
-        <w:t>I think this sentence has to show what happens to the line with incr. metallicity to parallel the previous sentence</w:t>
-      </w:r>
-    </w:p>
-  </w:comment>
-  <w:comment w:id="85" w:author="Helen  Meskhidze" w:date="2016-10-19T09:33:00Z" w:initials="HM">
-    <w:p>
-      <w:pPr>
-        <w:pStyle w:val="CommentText"/>
-      </w:pPr>
-      <w:r>
-        <w:rPr>
-          <w:rStyle w:val="CommentReference"/>
-        </w:rPr>
-        <w:annotationRef/>
-      </w:r>
-      <w:r>
-        <w:t>Yes, I just checked the peaks reader and it’s 0.2 dex</w:t>
-      </w:r>
-    </w:p>
-  </w:comment>
 </w:comments>
 </file>
 
@@ -19867,7 +19446,7 @@
         <w:rStyle w:val="PageNumber"/>
         <w:noProof/>
       </w:rPr>
-      <w:t>10</w:t>
+      <w:t>17</w:t>
     </w:r>
     <w:r>
       <w:rPr>
@@ -19966,24 +19545,19 @@
     <w:p>
       <w:pPr>
         <w:pStyle w:val="FootnoteText"/>
-        <w:rPr>
-          <w:ins w:id="90" w:author="Chris Richardson" w:date="2016-09-18T21:41:00Z"/>
-        </w:rPr>
-      </w:pPr>
-      <w:ins w:id="91" w:author="Chris Richardson" w:date="2016-09-18T21:41:00Z">
-        <w:r>
-          <w:rPr>
-            <w:rStyle w:val="FootnoteReference"/>
-          </w:rPr>
-          <w:footnoteRef/>
-        </w:r>
-        <w:r>
-          <w:t xml:space="preserve"> </w:t>
-        </w:r>
-        <w:r>
-          <w:t>http://www.stsci.edu/jwst/</w:t>
-        </w:r>
-      </w:ins>
+      </w:pPr>
+      <w:r>
+        <w:rPr>
+          <w:rStyle w:val="FootnoteReference"/>
+        </w:rPr>
+        <w:footnoteRef/>
+      </w:r>
+      <w:r>
+        <w:t xml:space="preserve"> </w:t>
+      </w:r>
+      <w:r>
+        <w:t>http://www.stsci.edu/jwst/</w:t>
+      </w:r>
     </w:p>
   </w:footnote>
   <w:footnote w:id="3">
@@ -19991,10 +19565,10 @@
       <w:pPr>
         <w:pStyle w:val="FootnoteText"/>
         <w:rPr>
-          <w:del w:id="99" w:author="Chris Richardson" w:date="2016-09-18T21:40:00Z"/>
-        </w:rPr>
-      </w:pPr>
-      <w:del w:id="100" w:author="Chris Richardson" w:date="2016-09-18T21:40:00Z">
+          <w:del w:id="51" w:author="Chris Richardson" w:date="2016-09-18T21:40:00Z"/>
+        </w:rPr>
+      </w:pPr>
+      <w:del w:id="52" w:author="Chris Richardson" w:date="2016-09-18T21:40:00Z">
         <w:r>
           <w:rPr>
             <w:rStyle w:val="FootnoteReference"/>
@@ -26125,7 +25699,7 @@
 </file>
 
 <file path=customXml/itemProps1.xml><?xml version="1.0" encoding="utf-8"?>
-<ds:datastoreItem xmlns:ds="http://schemas.openxmlformats.org/officeDocument/2006/customXml" ds:itemID="{F6DA2EE5-ECF6-CB48-A5F6-1737A6C2643A}">
+<ds:datastoreItem xmlns:ds="http://schemas.openxmlformats.org/officeDocument/2006/customXml" ds:itemID="{AD752BAB-E062-1C4E-9E4A-9D68C0607FE1}">
   <ds:schemaRefs>
     <ds:schemaRef ds:uri="http://schemas.openxmlformats.org/officeDocument/2006/bibliography"/>
   </ds:schemaRefs>

</xml_diff>